<commit_message>
Added fade from white for credits, updated post mortem doc with Thiago's notes, increased the texture streaming pool to 1.5gb, adjusted final part of the hub a little
</commit_message>
<xml_diff>
--- a/Documentation/Post Mortem.docx
+++ b/Documentation/Post Mortem.docx
@@ -377,6 +377,70 @@
     </w:p>
     <w:p>
       <w:pPr>
+        <w:pStyle w:val="Listenabsatz"/>
+        <w:numPr>
+          <w:ilvl w:val="0"/>
+          <w:numId w:val="1"/>
+        </w:numPr>
+        <w:rPr>
+          <w:b/>
+          <w:bCs/>
+        </w:rPr>
+      </w:pPr>
+      <w:r>
+        <w:t>New tools</w:t>
+      </w:r>
+    </w:p>
+    <w:p>
+      <w:pPr>
+        <w:pStyle w:val="Listenabsatz"/>
+        <w:numPr>
+          <w:ilvl w:val="0"/>
+          <w:numId w:val="1"/>
+        </w:numPr>
+        <w:rPr>
+          <w:b/>
+          <w:bCs/>
+        </w:rPr>
+      </w:pPr>
+      <w:r>
+        <w:t>Major decisions taken together</w:t>
+      </w:r>
+    </w:p>
+    <w:p>
+      <w:pPr>
+        <w:pStyle w:val="Listenabsatz"/>
+        <w:numPr>
+          <w:ilvl w:val="0"/>
+          <w:numId w:val="1"/>
+        </w:numPr>
+        <w:rPr>
+          <w:b/>
+          <w:bCs/>
+        </w:rPr>
+      </w:pPr>
+      <w:r>
+        <w:t>Knowledge sharing</w:t>
+      </w:r>
+    </w:p>
+    <w:p>
+      <w:pPr>
+        <w:pStyle w:val="Listenabsatz"/>
+        <w:numPr>
+          <w:ilvl w:val="0"/>
+          <w:numId w:val="1"/>
+        </w:numPr>
+        <w:rPr>
+          <w:b/>
+          <w:bCs/>
+        </w:rPr>
+      </w:pPr>
+      <w:r>
+        <w:t>Few source control conflicts</w:t>
+      </w:r>
+    </w:p>
+    <w:p>
+      <w:pPr>
         <w:rPr>
           <w:b/>
           <w:bCs/>
@@ -665,6 +729,7 @@
         </w:rPr>
       </w:pPr>
       <w:r>
+        <w:lastRenderedPageBreak/>
         <w:t>Inequal distribution of workload occasionally</w:t>
       </w:r>
     </w:p>
@@ -698,31 +763,138 @@
       </w:pPr>
       <w:r>
         <w:t>Communication not always clear</w:t>
+      </w:r>
+    </w:p>
+    <w:p>
+      <w:pPr>
+        <w:pStyle w:val="Listenabsatz"/>
+        <w:numPr>
+          <w:ilvl w:val="0"/>
+          <w:numId w:val="2"/>
+        </w:numPr>
+        <w:rPr>
+          <w:b/>
+          <w:bCs/>
+        </w:rPr>
+      </w:pPr>
+      <w:r>
+        <w:t>Lack of experience with the engine</w:t>
+      </w:r>
+    </w:p>
+    <w:p>
+      <w:pPr>
+        <w:pStyle w:val="Listenabsatz"/>
+        <w:numPr>
+          <w:ilvl w:val="0"/>
+          <w:numId w:val="2"/>
+        </w:numPr>
+        <w:rPr>
+          <w:b/>
+          <w:bCs/>
+        </w:rPr>
+      </w:pPr>
+      <w:r>
+        <w:t>No time for polishing</w:t>
+      </w:r>
+    </w:p>
+    <w:p>
+      <w:pPr>
+        <w:rPr>
+          <w:b/>
+          <w:bCs/>
+        </w:rPr>
+      </w:pPr>
+    </w:p>
+    <w:p>
+      <w:pPr>
+        <w:rPr>
+          <w:b/>
+          <w:bCs/>
+        </w:rPr>
+      </w:pPr>
+      <w:r>
+        <w:rPr>
+          <w:b/>
+          <w:bCs/>
+        </w:rPr>
+        <w:t>What surprised us?</w:t>
+      </w:r>
+    </w:p>
+    <w:p>
+      <w:pPr>
+        <w:pStyle w:val="Listenabsatz"/>
+        <w:numPr>
+          <w:ilvl w:val="0"/>
+          <w:numId w:val="3"/>
+        </w:numPr>
+      </w:pPr>
+      <w:r>
+        <w:t>Team members are open-minded about suggestions and changes</w:t>
+      </w:r>
+    </w:p>
+    <w:p>
+      <w:pPr>
+        <w:pStyle w:val="Listenabsatz"/>
+        <w:numPr>
+          <w:ilvl w:val="0"/>
+          <w:numId w:val="3"/>
+        </w:numPr>
+      </w:pPr>
+      <w:r>
+        <w:t>Less problems with version control compared to last project</w:t>
+      </w:r>
+    </w:p>
+    <w:p>
+      <w:pPr>
+        <w:pStyle w:val="Listenabsatz"/>
+        <w:numPr>
+          <w:ilvl w:val="0"/>
+          <w:numId w:val="3"/>
+        </w:numPr>
+      </w:pPr>
+      <w:r>
+        <w:t>No text to write in a narrative game (our own choice but still)</w:t>
+      </w:r>
+    </w:p>
+    <w:p>
+      <w:pPr>
+        <w:pStyle w:val="Listenabsatz"/>
+        <w:numPr>
+          <w:ilvl w:val="0"/>
+          <w:numId w:val="3"/>
+        </w:numPr>
+      </w:pPr>
+      <w:r>
+        <w:t>Working speed of everyone</w:t>
+      </w:r>
+    </w:p>
+    <w:p>
+      <w:pPr>
+        <w:pStyle w:val="Listenabsatz"/>
+        <w:numPr>
+          <w:ilvl w:val="0"/>
+          <w:numId w:val="3"/>
+        </w:numPr>
+      </w:pPr>
+      <w:r>
+        <w:t>Workload of rigging and animation</w:t>
+      </w:r>
+    </w:p>
+    <w:p>
+      <w:pPr>
+        <w:pStyle w:val="Listenabsatz"/>
+        <w:numPr>
+          <w:ilvl w:val="0"/>
+          <w:numId w:val="3"/>
+        </w:numPr>
+      </w:pPr>
+      <w:r>
+        <w:t xml:space="preserve">Difficulty of the </w:t>
       </w:r>
       <w:bookmarkStart w:id="0" w:name="_GoBack"/>
       <w:bookmarkEnd w:id="0"/>
-    </w:p>
-    <w:p>
-      <w:pPr>
-        <w:rPr>
-          <w:b/>
-          <w:bCs/>
-        </w:rPr>
-      </w:pPr>
-    </w:p>
-    <w:p>
-      <w:pPr>
-        <w:rPr>
-          <w:b/>
-          <w:bCs/>
-        </w:rPr>
-      </w:pPr>
-      <w:r>
-        <w:rPr>
-          <w:b/>
-          <w:bCs/>
-        </w:rPr>
-        <w:t>What surprised us?</w:t>
+      <w:r>
+        <w:t>wall run</w:t>
       </w:r>
     </w:p>
     <w:p>
@@ -734,7 +906,7 @@
         </w:numPr>
       </w:pPr>
       <w:r>
-        <w:t>Team members are open-minded about suggestions and changes</w:t>
+        <w:t>Difficulty of being the team lead on this project</w:t>
       </w:r>
     </w:p>
     <w:p>
@@ -746,7 +918,7 @@
         </w:numPr>
       </w:pPr>
       <w:r>
-        <w:t>Less problems with version control compared to last project</w:t>
+        <w:t>The fact that we somewhat managed the incredible amount of work for this project</w:t>
       </w:r>
     </w:p>
     <w:p>
@@ -758,67 +930,13 @@
         </w:numPr>
       </w:pPr>
       <w:r>
-        <w:t>No text to write in a narrative game (our own choice but still)</w:t>
-      </w:r>
-    </w:p>
-    <w:p>
-      <w:pPr>
-        <w:pStyle w:val="Listenabsatz"/>
-        <w:numPr>
-          <w:ilvl w:val="0"/>
-          <w:numId w:val="3"/>
-        </w:numPr>
-      </w:pPr>
-      <w:r>
-        <w:t>Working speed of everyone</w:t>
-      </w:r>
-    </w:p>
-    <w:p>
-      <w:pPr>
-        <w:pStyle w:val="Listenabsatz"/>
-        <w:numPr>
-          <w:ilvl w:val="0"/>
-          <w:numId w:val="3"/>
-        </w:numPr>
-      </w:pPr>
-      <w:r>
-        <w:t>Workload of rigging and animation</w:t>
-      </w:r>
-    </w:p>
-    <w:p>
-      <w:pPr>
-        <w:pStyle w:val="Listenabsatz"/>
-        <w:numPr>
-          <w:ilvl w:val="0"/>
-          <w:numId w:val="3"/>
-        </w:numPr>
-      </w:pPr>
-      <w:r>
-        <w:t>Difficulty of the wall run</w:t>
-      </w:r>
-    </w:p>
-    <w:p>
-      <w:pPr>
-        <w:pStyle w:val="Listenabsatz"/>
-        <w:numPr>
-          <w:ilvl w:val="0"/>
-          <w:numId w:val="3"/>
-        </w:numPr>
-      </w:pPr>
-      <w:r>
-        <w:t>Difficulty of being the team lead on this project</w:t>
-      </w:r>
-    </w:p>
-    <w:p>
-      <w:pPr>
-        <w:pStyle w:val="Listenabsatz"/>
-        <w:numPr>
-          <w:ilvl w:val="0"/>
-          <w:numId w:val="3"/>
-        </w:numPr>
-      </w:pPr>
-      <w:r>
-        <w:t>The fact that we somewhat managed the incredible amount of work for this project</w:t>
+        <w:t xml:space="preserve">How demanding Unreal </w:t>
+      </w:r>
+      <w:r>
+        <w:t>Engine can be</w:t>
+      </w:r>
+      <w:r>
+        <w:t xml:space="preserve"> for PCs</w:t>
       </w:r>
     </w:p>
     <w:p>
@@ -932,6 +1050,18 @@
       </w:r>
       <w:r>
         <w:t>progress (Alex)</w:t>
+      </w:r>
+    </w:p>
+    <w:p>
+      <w:pPr>
+        <w:pStyle w:val="Listenabsatz"/>
+        <w:numPr>
+          <w:ilvl w:val="0"/>
+          <w:numId w:val="4"/>
+        </w:numPr>
+      </w:pPr>
+      <w:r>
+        <w:t>Result to be proud of</w:t>
       </w:r>
     </w:p>
     <w:sectPr>

</xml_diff>